<commit_message>
Update Cycle Game design decision document
</commit_message>
<xml_diff>
--- a/cycle/Design_Choices.docx
+++ b/cycle/Design_Choices.docx
@@ -210,6 +210,7 @@
         </w:rPr>
         <w:t xml:space="preserve">, </w:t>
       </w:r>
+      <w:proofErr w:type="gramStart"/>
       <w:r>
         <w:rPr>
           <w:rFonts w:ascii="Open Sans" w:eastAsia="Times New Roman" w:hAnsi="Open Sans" w:cs="Open Sans"/>
@@ -225,6 +226,31 @@
       <w:r>
         <w:rPr>
           <w:rFonts w:ascii="Open Sans" w:eastAsia="Times New Roman" w:hAnsi="Open Sans" w:cs="Open Sans"/>
+          <w:b/>
+          <w:bCs/>
+          <w:color w:val="040404"/>
+          <w:sz w:val="26"/>
+          <w:szCs w:val="26"/>
+          <w:lang w:eastAsia="en-GB"/>
+        </w:rPr>
+        <w:t>(</w:t>
+      </w:r>
+      <w:proofErr w:type="gramEnd"/>
+      <w:r>
+        <w:rPr>
+          <w:rFonts w:ascii="Open Sans" w:eastAsia="Times New Roman" w:hAnsi="Open Sans" w:cs="Open Sans"/>
+          <w:b/>
+          <w:bCs/>
+          <w:color w:val="040404"/>
+          <w:sz w:val="26"/>
+          <w:szCs w:val="26"/>
+          <w:lang w:eastAsia="en-GB"/>
+        </w:rPr>
+        <w:t>Actor)</w:t>
+      </w:r>
+      <w:r>
+        <w:rPr>
+          <w:rFonts w:ascii="Open Sans" w:eastAsia="Times New Roman" w:hAnsi="Open Sans" w:cs="Open Sans"/>
           <w:color w:val="040404"/>
           <w:sz w:val="26"/>
           <w:szCs w:val="26"/>
@@ -242,39 +268,31 @@
         </w:rPr>
         <w:t xml:space="preserve"> </w:t>
       </w:r>
-      <w:r>
-        <w:rPr>
-          <w:rFonts w:ascii="Open Sans" w:eastAsia="Times New Roman" w:hAnsi="Open Sans" w:cs="Open Sans"/>
-          <w:b/>
-          <w:bCs/>
-          <w:color w:val="040404"/>
-          <w:sz w:val="26"/>
-          <w:szCs w:val="26"/>
-          <w:lang w:eastAsia="en-GB"/>
-        </w:rPr>
-        <w:t>S</w:t>
-      </w:r>
-      <w:r>
-        <w:rPr>
-          <w:rFonts w:ascii="Open Sans" w:eastAsia="Times New Roman" w:hAnsi="Open Sans" w:cs="Open Sans"/>
-          <w:b/>
-          <w:bCs/>
-          <w:color w:val="040404"/>
-          <w:sz w:val="26"/>
-          <w:szCs w:val="26"/>
-          <w:lang w:eastAsia="en-GB"/>
-        </w:rPr>
-        <w:t>nake</w:t>
-      </w:r>
-      <w:r>
-        <w:rPr>
-          <w:rFonts w:ascii="Open Sans" w:eastAsia="Times New Roman" w:hAnsi="Open Sans" w:cs="Open Sans"/>
-          <w:color w:val="040404"/>
-          <w:sz w:val="26"/>
-          <w:szCs w:val="26"/>
-          <w:lang w:eastAsia="en-GB"/>
-        </w:rPr>
-        <w:t>,</w:t>
+      <w:proofErr w:type="spellStart"/>
+      <w:r>
+        <w:rPr>
+          <w:rFonts w:ascii="Open Sans" w:eastAsia="Times New Roman" w:hAnsi="Open Sans" w:cs="Open Sans"/>
+          <w:b/>
+          <w:bCs/>
+          <w:color w:val="040404"/>
+          <w:sz w:val="26"/>
+          <w:szCs w:val="26"/>
+          <w:lang w:eastAsia="en-GB"/>
+        </w:rPr>
+        <w:t>CycleOne</w:t>
+      </w:r>
+      <w:proofErr w:type="spellEnd"/>
+      <w:r>
+        <w:rPr>
+          <w:rFonts w:ascii="Open Sans" w:eastAsia="Times New Roman" w:hAnsi="Open Sans" w:cs="Open Sans"/>
+          <w:b/>
+          <w:bCs/>
+          <w:color w:val="040404"/>
+          <w:sz w:val="26"/>
+          <w:szCs w:val="26"/>
+          <w:lang w:eastAsia="en-GB"/>
+        </w:rPr>
+        <w:t>(Actor),</w:t>
       </w:r>
       <w:r>
         <w:rPr>
@@ -286,6 +304,42 @@
         </w:rPr>
         <w:t xml:space="preserve"> </w:t>
       </w:r>
+      <w:proofErr w:type="spellStart"/>
+      <w:r>
+        <w:rPr>
+          <w:rFonts w:ascii="Open Sans" w:eastAsia="Times New Roman" w:hAnsi="Open Sans" w:cs="Open Sans"/>
+          <w:b/>
+          <w:bCs/>
+          <w:color w:val="040404"/>
+          <w:sz w:val="26"/>
+          <w:szCs w:val="26"/>
+          <w:lang w:eastAsia="en-GB"/>
+        </w:rPr>
+        <w:t>CycleTwo</w:t>
+      </w:r>
+      <w:proofErr w:type="spellEnd"/>
+      <w:r>
+        <w:rPr>
+          <w:rFonts w:ascii="Open Sans" w:eastAsia="Times New Roman" w:hAnsi="Open Sans" w:cs="Open Sans"/>
+          <w:b/>
+          <w:bCs/>
+          <w:color w:val="040404"/>
+          <w:sz w:val="26"/>
+          <w:szCs w:val="26"/>
+          <w:lang w:eastAsia="en-GB"/>
+        </w:rPr>
+        <w:t>(Actor)</w:t>
+      </w:r>
+      <w:r>
+        <w:rPr>
+          <w:rFonts w:ascii="Open Sans" w:eastAsia="Times New Roman" w:hAnsi="Open Sans" w:cs="Open Sans"/>
+          <w:color w:val="040404"/>
+          <w:sz w:val="26"/>
+          <w:szCs w:val="26"/>
+          <w:lang w:eastAsia="en-GB"/>
+        </w:rPr>
+        <w:t xml:space="preserve">, </w:t>
+      </w:r>
       <w:r>
         <w:rPr>
           <w:rFonts w:ascii="Open Sans" w:eastAsia="Times New Roman" w:hAnsi="Open Sans" w:cs="Open Sans"/>
@@ -306,17 +360,7 @@
           <w:szCs w:val="26"/>
           <w:lang w:eastAsia="en-GB"/>
         </w:rPr>
-        <w:t>,</w:t>
-      </w:r>
-      <w:r>
-        <w:rPr>
-          <w:rFonts w:ascii="Open Sans" w:eastAsia="Times New Roman" w:hAnsi="Open Sans" w:cs="Open Sans"/>
-          <w:color w:val="040404"/>
-          <w:sz w:val="26"/>
-          <w:szCs w:val="26"/>
-          <w:lang w:eastAsia="en-GB"/>
-        </w:rPr>
-        <w:t xml:space="preserve"> </w:t>
+        <w:t xml:space="preserve">, </w:t>
       </w:r>
       <w:proofErr w:type="spellStart"/>
       <w:r>
@@ -335,22 +379,24 @@
       <w:r>
         <w:rPr>
           <w:rFonts w:ascii="Open Sans" w:eastAsia="Times New Roman" w:hAnsi="Open Sans" w:cs="Open Sans"/>
-          <w:color w:val="040404"/>
-          <w:sz w:val="26"/>
-          <w:szCs w:val="26"/>
-          <w:lang w:eastAsia="en-GB"/>
-        </w:rPr>
-        <w:t>,</w:t>
-      </w:r>
-      <w:r>
-        <w:rPr>
-          <w:rFonts w:ascii="Open Sans" w:eastAsia="Times New Roman" w:hAnsi="Open Sans" w:cs="Open Sans"/>
-          <w:color w:val="040404"/>
-          <w:sz w:val="26"/>
-          <w:szCs w:val="26"/>
-          <w:lang w:eastAsia="en-GB"/>
-        </w:rPr>
-        <w:t xml:space="preserve"> </w:t>
+          <w:b/>
+          <w:bCs/>
+          <w:color w:val="040404"/>
+          <w:sz w:val="26"/>
+          <w:szCs w:val="26"/>
+          <w:lang w:eastAsia="en-GB"/>
+        </w:rPr>
+        <w:t>(Action)</w:t>
+      </w:r>
+      <w:r>
+        <w:rPr>
+          <w:rFonts w:ascii="Open Sans" w:eastAsia="Times New Roman" w:hAnsi="Open Sans" w:cs="Open Sans"/>
+          <w:color w:val="040404"/>
+          <w:sz w:val="26"/>
+          <w:szCs w:val="26"/>
+          <w:lang w:eastAsia="en-GB"/>
+        </w:rPr>
+        <w:t xml:space="preserve">, </w:t>
       </w:r>
       <w:proofErr w:type="spellStart"/>
       <w:r>
@@ -369,22 +415,24 @@
       <w:r>
         <w:rPr>
           <w:rFonts w:ascii="Open Sans" w:eastAsia="Times New Roman" w:hAnsi="Open Sans" w:cs="Open Sans"/>
-          <w:color w:val="040404"/>
-          <w:sz w:val="26"/>
-          <w:szCs w:val="26"/>
-          <w:lang w:eastAsia="en-GB"/>
-        </w:rPr>
-        <w:t>,</w:t>
-      </w:r>
-      <w:r>
-        <w:rPr>
-          <w:rFonts w:ascii="Open Sans" w:eastAsia="Times New Roman" w:hAnsi="Open Sans" w:cs="Open Sans"/>
-          <w:color w:val="040404"/>
-          <w:sz w:val="26"/>
-          <w:szCs w:val="26"/>
-          <w:lang w:eastAsia="en-GB"/>
-        </w:rPr>
-        <w:t xml:space="preserve"> </w:t>
+          <w:b/>
+          <w:bCs/>
+          <w:color w:val="040404"/>
+          <w:sz w:val="26"/>
+          <w:szCs w:val="26"/>
+          <w:lang w:eastAsia="en-GB"/>
+        </w:rPr>
+        <w:t>(Action)</w:t>
+      </w:r>
+      <w:r>
+        <w:rPr>
+          <w:rFonts w:ascii="Open Sans" w:eastAsia="Times New Roman" w:hAnsi="Open Sans" w:cs="Open Sans"/>
+          <w:color w:val="040404"/>
+          <w:sz w:val="26"/>
+          <w:szCs w:val="26"/>
+          <w:lang w:eastAsia="en-GB"/>
+        </w:rPr>
+        <w:t xml:space="preserve">, </w:t>
       </w:r>
       <w:proofErr w:type="spellStart"/>
       <w:r>
@@ -403,22 +451,24 @@
       <w:r>
         <w:rPr>
           <w:rFonts w:ascii="Open Sans" w:eastAsia="Times New Roman" w:hAnsi="Open Sans" w:cs="Open Sans"/>
-          <w:color w:val="040404"/>
-          <w:sz w:val="26"/>
-          <w:szCs w:val="26"/>
-          <w:lang w:eastAsia="en-GB"/>
-        </w:rPr>
-        <w:t>,</w:t>
-      </w:r>
-      <w:r>
-        <w:rPr>
-          <w:rFonts w:ascii="Open Sans" w:eastAsia="Times New Roman" w:hAnsi="Open Sans" w:cs="Open Sans"/>
-          <w:color w:val="040404"/>
-          <w:sz w:val="26"/>
-          <w:szCs w:val="26"/>
-          <w:lang w:eastAsia="en-GB"/>
-        </w:rPr>
-        <w:t xml:space="preserve"> </w:t>
+          <w:b/>
+          <w:bCs/>
+          <w:color w:val="040404"/>
+          <w:sz w:val="26"/>
+          <w:szCs w:val="26"/>
+          <w:lang w:eastAsia="en-GB"/>
+        </w:rPr>
+        <w:t>(Action)</w:t>
+      </w:r>
+      <w:r>
+        <w:rPr>
+          <w:rFonts w:ascii="Open Sans" w:eastAsia="Times New Roman" w:hAnsi="Open Sans" w:cs="Open Sans"/>
+          <w:color w:val="040404"/>
+          <w:sz w:val="26"/>
+          <w:szCs w:val="26"/>
+          <w:lang w:eastAsia="en-GB"/>
+        </w:rPr>
+        <w:t xml:space="preserve">, </w:t>
       </w:r>
       <w:proofErr w:type="spellStart"/>
       <w:r>
@@ -437,66 +487,46 @@
       <w:r>
         <w:rPr>
           <w:rFonts w:ascii="Open Sans" w:eastAsia="Times New Roman" w:hAnsi="Open Sans" w:cs="Open Sans"/>
-          <w:color w:val="040404"/>
-          <w:sz w:val="26"/>
-          <w:szCs w:val="26"/>
-          <w:lang w:eastAsia="en-GB"/>
-        </w:rPr>
-        <w:t>,</w:t>
-      </w:r>
-      <w:r>
-        <w:rPr>
-          <w:rFonts w:ascii="Open Sans" w:eastAsia="Times New Roman" w:hAnsi="Open Sans" w:cs="Open Sans"/>
-          <w:color w:val="040404"/>
-          <w:sz w:val="26"/>
-          <w:szCs w:val="26"/>
-          <w:lang w:eastAsia="en-GB"/>
-        </w:rPr>
-        <w:t xml:space="preserve"> </w:t>
-      </w:r>
-      <w:r>
-        <w:rPr>
-          <w:rFonts w:ascii="Open Sans" w:eastAsia="Times New Roman" w:hAnsi="Open Sans" w:cs="Open Sans"/>
-          <w:b/>
-          <w:bCs/>
-          <w:color w:val="040404"/>
-          <w:sz w:val="26"/>
-          <w:szCs w:val="26"/>
-          <w:lang w:eastAsia="en-GB"/>
-        </w:rPr>
-        <w:t>Sc</w:t>
-      </w:r>
-      <w:r>
-        <w:rPr>
-          <w:rFonts w:ascii="Open Sans" w:eastAsia="Times New Roman" w:hAnsi="Open Sans" w:cs="Open Sans"/>
-          <w:b/>
-          <w:bCs/>
-          <w:color w:val="040404"/>
-          <w:sz w:val="26"/>
-          <w:szCs w:val="26"/>
-          <w:lang w:eastAsia="en-GB"/>
-        </w:rPr>
-        <w:t>ript</w:t>
-      </w:r>
-      <w:r>
-        <w:rPr>
-          <w:rFonts w:ascii="Open Sans" w:eastAsia="Times New Roman" w:hAnsi="Open Sans" w:cs="Open Sans"/>
-          <w:color w:val="040404"/>
-          <w:sz w:val="26"/>
-          <w:szCs w:val="26"/>
-          <w:lang w:eastAsia="en-GB"/>
-        </w:rPr>
-        <w:t>,</w:t>
-      </w:r>
-      <w:r>
-        <w:rPr>
-          <w:rFonts w:ascii="Open Sans" w:eastAsia="Times New Roman" w:hAnsi="Open Sans" w:cs="Open Sans"/>
-          <w:color w:val="040404"/>
-          <w:sz w:val="26"/>
-          <w:szCs w:val="26"/>
-          <w:lang w:eastAsia="en-GB"/>
-        </w:rPr>
-        <w:t xml:space="preserve"> </w:t>
+          <w:b/>
+          <w:bCs/>
+          <w:color w:val="040404"/>
+          <w:sz w:val="26"/>
+          <w:szCs w:val="26"/>
+          <w:lang w:eastAsia="en-GB"/>
+        </w:rPr>
+        <w:t>(Action)</w:t>
+      </w:r>
+      <w:r>
+        <w:rPr>
+          <w:rFonts w:ascii="Open Sans" w:eastAsia="Times New Roman" w:hAnsi="Open Sans" w:cs="Open Sans"/>
+          <w:color w:val="040404"/>
+          <w:sz w:val="26"/>
+          <w:szCs w:val="26"/>
+          <w:lang w:eastAsia="en-GB"/>
+        </w:rPr>
+        <w:t xml:space="preserve">, </w:t>
+      </w:r>
+      <w:r>
+        <w:rPr>
+          <w:rFonts w:ascii="Open Sans" w:eastAsia="Times New Roman" w:hAnsi="Open Sans" w:cs="Open Sans"/>
+          <w:b/>
+          <w:bCs/>
+          <w:color w:val="040404"/>
+          <w:sz w:val="26"/>
+          <w:szCs w:val="26"/>
+          <w:lang w:eastAsia="en-GB"/>
+        </w:rPr>
+        <w:t>Script</w:t>
+      </w:r>
+      <w:r>
+        <w:rPr>
+          <w:rFonts w:ascii="Open Sans" w:eastAsia="Times New Roman" w:hAnsi="Open Sans" w:cs="Open Sans"/>
+          <w:color w:val="040404"/>
+          <w:sz w:val="26"/>
+          <w:szCs w:val="26"/>
+          <w:lang w:eastAsia="en-GB"/>
+        </w:rPr>
+        <w:t xml:space="preserve">, </w:t>
       </w:r>
       <w:r>
         <w:rPr>
@@ -679,6 +709,60 @@
           <w:lang w:eastAsia="en-GB"/>
         </w:rPr>
       </w:pPr>
+      <w:r>
+        <w:rPr>
+          <w:rFonts w:ascii="Open Sans" w:eastAsia="Times New Roman" w:hAnsi="Open Sans" w:cs="Open Sans"/>
+          <w:color w:val="040404"/>
+          <w:sz w:val="26"/>
+          <w:szCs w:val="26"/>
+          <w:lang w:eastAsia="en-GB"/>
+        </w:rPr>
+        <w:t xml:space="preserve">The Cycle game will be based on the Snake game but without the Food(Actor) class and we will replace the Snake(Actor) with the </w:t>
+      </w:r>
+      <w:proofErr w:type="spellStart"/>
+      <w:r>
+        <w:rPr>
+          <w:rFonts w:ascii="Open Sans" w:eastAsia="Times New Roman" w:hAnsi="Open Sans" w:cs="Open Sans"/>
+          <w:color w:val="040404"/>
+          <w:sz w:val="26"/>
+          <w:szCs w:val="26"/>
+          <w:lang w:eastAsia="en-GB"/>
+        </w:rPr>
+        <w:t>CycleOne</w:t>
+      </w:r>
+      <w:proofErr w:type="spellEnd"/>
+      <w:r>
+        <w:rPr>
+          <w:rFonts w:ascii="Open Sans" w:eastAsia="Times New Roman" w:hAnsi="Open Sans" w:cs="Open Sans"/>
+          <w:color w:val="040404"/>
+          <w:sz w:val="26"/>
+          <w:szCs w:val="26"/>
+          <w:lang w:eastAsia="en-GB"/>
+        </w:rPr>
+        <w:t xml:space="preserve">(Actor) and </w:t>
+      </w:r>
+      <w:proofErr w:type="spellStart"/>
+      <w:r>
+        <w:rPr>
+          <w:rFonts w:ascii="Open Sans" w:eastAsia="Times New Roman" w:hAnsi="Open Sans" w:cs="Open Sans"/>
+          <w:color w:val="040404"/>
+          <w:sz w:val="26"/>
+          <w:szCs w:val="26"/>
+          <w:lang w:eastAsia="en-GB"/>
+        </w:rPr>
+        <w:t>CycleTwo</w:t>
+      </w:r>
+      <w:proofErr w:type="spellEnd"/>
+      <w:r>
+        <w:rPr>
+          <w:rFonts w:ascii="Open Sans" w:eastAsia="Times New Roman" w:hAnsi="Open Sans" w:cs="Open Sans"/>
+          <w:color w:val="040404"/>
+          <w:sz w:val="26"/>
+          <w:szCs w:val="26"/>
+          <w:lang w:eastAsia="en-GB"/>
+        </w:rPr>
+        <w:t>(Actor) with the additional functionality for two players to play the game simultaneously using a different set of keys in the keyboard.</w:t>
+      </w:r>
     </w:p>
     <w:p>
       <w:pPr>

</xml_diff>